<commit_message>
corrected spelling mistakes and grammer with documentation
</commit_message>
<xml_diff>
--- a/docs/roadwatch.architecture.docx
+++ b/docs/roadwatch.architecture.docx
@@ -281,25 +281,21 @@
           <w:color w:val="548DD4" w:themeColor="text2" w:themeTint="99"/>
         </w:rPr>
       </w:pPr>
-    </w:p>
-    <w:p>
-      <w:pPr>
-        <w:rPr>
-          <w:b/>
-          <w:color w:val="548DD4" w:themeColor="text2" w:themeTint="99"/>
-        </w:rPr>
-      </w:pPr>
-      <w:r>
-        <w:rPr>
-          <w:b/>
-          <w:color w:val="548DD4" w:themeColor="text2" w:themeTint="99"/>
-        </w:rPr>
+      <w:r>
+        <w:rPr>
+          <w:b/>
+          <w:color w:val="548DD4" w:themeColor="text2" w:themeTint="99"/>
+        </w:rPr>
+        <w:lastRenderedPageBreak/>
         <w:t>Process view</w:t>
       </w:r>
     </w:p>
     <w:p>
       <w:r>
-        <w:t>Describes how RoadWatch fulfils the main use case as defined in the Functional View section</w:t>
+        <w:t>The Process view d</w:t>
+      </w:r>
+      <w:r>
+        <w:t>escribes how RoadWatch fulfils the main use case as defined in the Functional View section</w:t>
       </w:r>
     </w:p>
     <w:p>
@@ -318,8 +314,8 @@
         <w:drawing>
           <wp:inline distT="0" distB="0" distL="0" distR="0">
             <wp:extent cx="3057525" cy="7743825"/>
-            <wp:effectExtent l="19050" t="0" r="9525" b="0"/>
-            <wp:docPr id="2" name="Picture 2"/>
+            <wp:effectExtent l="19050" t="0" r="0" b="0"/>
+            <wp:docPr id="1" name="Picture 1" descr="C:\Users\Kirstin\Desktop\will\Untitled.png"/>
             <wp:cNvGraphicFramePr>
               <a:graphicFrameLocks xmlns:a="http://schemas.openxmlformats.org/drawingml/2006/main" noChangeAspect="1"/>
             </wp:cNvGraphicFramePr>
@@ -327,7 +323,7 @@
               <a:graphicData uri="http://schemas.openxmlformats.org/drawingml/2006/picture">
                 <pic:pic xmlns:pic="http://schemas.openxmlformats.org/drawingml/2006/picture">
                   <pic:nvPicPr>
-                    <pic:cNvPr id="0" name="Picture 2"/>
+                    <pic:cNvPr id="0" name="Picture 1" descr="C:\Users\Kirstin\Desktop\will\Untitled.png"/>
                     <pic:cNvPicPr>
                       <a:picLocks noChangeAspect="1" noChangeArrowheads="1"/>
                     </pic:cNvPicPr>
@@ -347,9 +343,7 @@
                     <a:prstGeom prst="rect">
                       <a:avLst/>
                     </a:prstGeom>
-                    <a:solidFill>
-                      <a:srgbClr val="FFFFFF"/>
-                    </a:solidFill>
+                    <a:noFill/>
                     <a:ln w="9525">
                       <a:noFill/>
                       <a:miter lim="800000"/>
@@ -389,7 +383,10 @@
     </w:p>
     <w:p>
       <w:r>
-        <w:t>Big picture view showing how the system is broadly structured and how each component of the system interacts</w:t>
+        <w:t>This is a b</w:t>
+      </w:r>
+      <w:r>
+        <w:t>ig picture view showing how the system is broadly structured and how each component of the system interacts</w:t>
       </w:r>
     </w:p>
     <w:p>
@@ -405,7 +402,7 @@
           <wp:inline distT="0" distB="0" distL="0" distR="0">
             <wp:extent cx="2943225" cy="6210300"/>
             <wp:effectExtent l="19050" t="0" r="0" b="0"/>
-            <wp:docPr id="6" name="Picture 4" descr="C:\Users\william\Desktop\Untitled(1).png"/>
+            <wp:docPr id="3" name="Picture 2" descr="C:\Users\Kirstin\Desktop\will\Untitled(1).png"/>
             <wp:cNvGraphicFramePr>
               <a:graphicFrameLocks xmlns:a="http://schemas.openxmlformats.org/drawingml/2006/main" noChangeAspect="1"/>
             </wp:cNvGraphicFramePr>
@@ -413,7 +410,7 @@
               <a:graphicData uri="http://schemas.openxmlformats.org/drawingml/2006/picture">
                 <pic:pic xmlns:pic="http://schemas.openxmlformats.org/drawingml/2006/picture">
                   <pic:nvPicPr>
-                    <pic:cNvPr id="0" name="Picture 4" descr="C:\Users\william\Desktop\Untitled(1).png"/>
+                    <pic:cNvPr id="0" name="Picture 2" descr="C:\Users\Kirstin\Desktop\will\Untitled(1).png"/>
                     <pic:cNvPicPr>
                       <a:picLocks noChangeAspect="1" noChangeArrowheads="1"/>
                     </pic:cNvPicPr>
@@ -507,7 +504,13 @@
         <w:t>This view s</w:t>
       </w:r>
       <w:r>
-        <w:t>hows the major component parts of the main RoadWatch component. Shows what interfaces they provide and consume.</w:t>
+        <w:t>hows the major component parts of</w:t>
+      </w:r>
+      <w:r>
+        <w:t xml:space="preserve"> the main RoadWatch component. It s</w:t>
+      </w:r>
+      <w:r>
+        <w:t>hows what interfaces they provide and consume.</w:t>
       </w:r>
     </w:p>
     <w:p>
@@ -703,7 +706,25 @@
         <w:t>Google</w:t>
       </w:r>
       <w:r>
-        <w:t xml:space="preserve"> maps API which is hosted by Google. The second, roadwatch.js abstracts the majority of the logic required for the main road watch page to interact with the </w:t>
+        <w:t xml:space="preserve"> maps API which </w:t>
+      </w:r>
+      <w:r>
+        <w:t xml:space="preserve">is hosted by Google. The second </w:t>
+      </w:r>
+      <w:r>
+        <w:t xml:space="preserve"> </w:t>
+      </w:r>
+      <w:r>
+        <w:t>(</w:t>
+      </w:r>
+      <w:r>
+        <w:t>roadwatch.js</w:t>
+      </w:r>
+      <w:r>
+        <w:t xml:space="preserve">) </w:t>
+      </w:r>
+      <w:r>
+        <w:t xml:space="preserve"> abstracts the majority of the logic required for the main road watch page to interact with the </w:t>
       </w:r>
       <w:r>
         <w:t>RoadWatch</w:t>
@@ -887,7 +908,13 @@
         <w:t>RoadWatch</w:t>
       </w:r>
       <w:r>
-        <w:t xml:space="preserve"> war file which then gets deployed into a Liferay installation. In order to do this build.xml makes use of a property in /build.properties that specifies the location of the liferay server. You will probably have to change this value to reflect the setup of your machine.</w:t>
+        <w:t xml:space="preserve"> war file which then gets deployed into a Liferay installation. In order to do this build.xml makes use of a property in /build.properties that</w:t>
+      </w:r>
+      <w:r>
+        <w:t xml:space="preserve"> specifies the location of the L</w:t>
+      </w:r>
+      <w:r>
+        <w:t>iferay server. You will probably have to change this value to reflect the setup of your machine.</w:t>
       </w:r>
     </w:p>
     <w:p>
@@ -905,19 +932,7 @@
           <w:rPr>
             <w:rStyle w:val="Hyperlink"/>
           </w:rPr>
-          <w:t>www.lifer</w:t>
-        </w:r>
-        <w:r>
-          <w:rPr>
-            <w:rStyle w:val="Hyperlink"/>
-          </w:rPr>
-          <w:t>a</w:t>
-        </w:r>
-        <w:r>
-          <w:rPr>
-            <w:rStyle w:val="Hyperlink"/>
-          </w:rPr>
-          <w:t>y.com</w:t>
+          <w:t>www.liferay.com</w:t>
         </w:r>
       </w:hyperlink>
     </w:p>
@@ -1273,7 +1288,10 @@
                   <w:jc w:val="right"/>
                 </w:pPr>
                 <w:r>
-                  <w:t>RoadWatch. Will Weatherill June 2006</w:t>
+                  <w:t>Road</w:t>
+                </w:r>
+                <w:r>
+                  <w:t>Watch. Will Weatherill June 2012</w:t>
                 </w:r>
               </w:p>
             </w:txbxContent>
@@ -1288,7 +1306,7 @@
         <w:lang w:val="en-US" w:eastAsia="zh-TW"/>
       </w:rPr>
       <w:pict>
-        <v:shape id="_x0000_s2049" type="#_x0000_t202" style="position:absolute;margin-left:4952pt;margin-top:0;width:1in;height:13.45pt;z-index:251660288;mso-width-percent:1000;mso-position-horizontal:right;mso-position-horizontal-relative:page;mso-position-vertical:center;mso-position-vertical-relative:top-margin-area;mso-width-percent:1000;mso-width-relative:right-margin-area;v-text-anchor:middle" o:allowincell="f" fillcolor="#4f81bd [3204]" stroked="f">
+        <v:shape id="_x0000_s2049" type="#_x0000_t202" style="position:absolute;margin-left:4984pt;margin-top:0;width:1in;height:13.45pt;z-index:251660288;mso-width-percent:1000;mso-position-horizontal:right;mso-position-horizontal-relative:page;mso-position-vertical:center;mso-position-vertical-relative:top-margin-area;mso-width-percent:1000;mso-width-relative:right-margin-area;v-text-anchor:middle" o:allowincell="f" fillcolor="#4f81bd [3204]" stroked="f">
           <v:textbox style="mso-fit-shape-to-text:t" inset=",0,,0">
             <w:txbxContent>
               <w:p>
@@ -1304,7 +1322,7 @@
                       <w:noProof/>
                       <w:color w:val="FFFFFF" w:themeColor="background1"/>
                     </w:rPr>
-                    <w:t>6</w:t>
+                    <w:t>1</w:t>
                   </w:r>
                 </w:fldSimple>
               </w:p>
@@ -1792,6 +1810,7 @@
   <w:style w:type="paragraph" w:default="1" w:styleId="Normal">
     <w:name w:val="Normal"/>
     <w:qFormat/>
+    <w:rsid w:val="000656A1"/>
     <w:pPr>
       <w:suppressAutoHyphens/>
       <w:spacing w:after="200" w:line="276" w:lineRule="auto"/>
@@ -1828,12 +1847,16 @@
   </w:style>
   <w:style w:type="character" w:default="1" w:styleId="DefaultParagraphFont">
     <w:name w:val="Default Paragraph Font"/>
+    <w:uiPriority w:val="1"/>
+    <w:semiHidden/>
+    <w:unhideWhenUsed/>
   </w:style>
   <w:style w:type="table" w:default="1" w:styleId="TableNormal">
     <w:name w:val="Normal Table"/>
     <w:uiPriority w:val="99"/>
     <w:semiHidden/>
     <w:unhideWhenUsed/>
+    <w:qFormat/>
     <w:tblPr>
       <w:tblInd w:w="0" w:type="dxa"/>
       <w:tblCellMar>
@@ -1852,46 +1875,50 @@
   </w:style>
   <w:style w:type="character" w:customStyle="1" w:styleId="WW8Num1z0">
     <w:name w:val="WW8Num1z0"/>
+    <w:rsid w:val="000656A1"/>
     <w:rPr>
       <w:rFonts w:ascii="Symbol" w:hAnsi="Symbol"/>
     </w:rPr>
   </w:style>
   <w:style w:type="character" w:customStyle="1" w:styleId="WW8Num1z1">
     <w:name w:val="WW8Num1z1"/>
+    <w:rsid w:val="000656A1"/>
     <w:rPr>
       <w:rFonts w:ascii="Courier New" w:hAnsi="Courier New" w:cs="Courier New"/>
     </w:rPr>
   </w:style>
   <w:style w:type="character" w:customStyle="1" w:styleId="WW8Num1z2">
     <w:name w:val="WW8Num1z2"/>
+    <w:rsid w:val="000656A1"/>
     <w:rPr>
       <w:rFonts w:ascii="Wingdings" w:hAnsi="Wingdings"/>
     </w:rPr>
   </w:style>
   <w:style w:type="character" w:customStyle="1" w:styleId="WW8Num2z0">
     <w:name w:val="WW8Num2z0"/>
+    <w:rsid w:val="000656A1"/>
     <w:rPr>
       <w:rFonts w:ascii="Symbol" w:hAnsi="Symbol"/>
     </w:rPr>
   </w:style>
   <w:style w:type="character" w:customStyle="1" w:styleId="WW8Num2z1">
     <w:name w:val="WW8Num2z1"/>
+    <w:rsid w:val="000656A1"/>
     <w:rPr>
       <w:rFonts w:ascii="Courier New" w:hAnsi="Courier New" w:cs="Courier New"/>
     </w:rPr>
   </w:style>
   <w:style w:type="character" w:customStyle="1" w:styleId="WW8Num2z2">
     <w:name w:val="WW8Num2z2"/>
+    <w:rsid w:val="000656A1"/>
     <w:rPr>
       <w:rFonts w:ascii="Wingdings" w:hAnsi="Wingdings"/>
     </w:rPr>
   </w:style>
-  <w:style w:type="character" w:styleId="DefaultParagraphFont0">
-    <w:name w:val="Default Paragraph Font"/>
-  </w:style>
   <w:style w:type="character" w:customStyle="1" w:styleId="BalloonTextChar">
     <w:name w:val="Balloon Text Char"/>
-    <w:basedOn w:val="DefaultParagraphFont0"/>
+    <w:basedOn w:val="DefaultParagraphFont"/>
+    <w:rsid w:val="000656A1"/>
     <w:rPr>
       <w:rFonts w:ascii="Tahoma" w:hAnsi="Tahoma" w:cs="Tahoma"/>
       <w:sz w:val="16"/>
@@ -1900,6 +1927,7 @@
   </w:style>
   <w:style w:type="character" w:customStyle="1" w:styleId="Bullets">
     <w:name w:val="Bullets"/>
+    <w:rsid w:val="000656A1"/>
     <w:rPr>
       <w:rFonts w:ascii="OpenSymbol" w:eastAsia="OpenSymbol" w:hAnsi="OpenSymbol" w:cs="OpenSymbol"/>
     </w:rPr>
@@ -1908,6 +1936,7 @@
     <w:name w:val="Heading"/>
     <w:basedOn w:val="Normal"/>
     <w:next w:val="BodyText"/>
+    <w:rsid w:val="000656A1"/>
     <w:pPr>
       <w:keepNext/>
       <w:spacing w:before="240" w:after="120"/>
@@ -1921,6 +1950,7 @@
   <w:style w:type="paragraph" w:styleId="BodyText">
     <w:name w:val="Body Text"/>
     <w:basedOn w:val="Normal"/>
+    <w:rsid w:val="000656A1"/>
     <w:pPr>
       <w:spacing w:after="120"/>
     </w:pPr>
@@ -1928,6 +1958,7 @@
   <w:style w:type="paragraph" w:styleId="List">
     <w:name w:val="List"/>
     <w:basedOn w:val="BodyText"/>
+    <w:rsid w:val="000656A1"/>
     <w:rPr>
       <w:rFonts w:cs="Mangal"/>
     </w:rPr>
@@ -1936,6 +1967,7 @@
     <w:name w:val="caption"/>
     <w:basedOn w:val="Normal"/>
     <w:qFormat/>
+    <w:rsid w:val="000656A1"/>
     <w:pPr>
       <w:suppressLineNumbers/>
       <w:spacing w:before="120" w:after="120"/>
@@ -1951,6 +1983,7 @@
   <w:style w:type="paragraph" w:customStyle="1" w:styleId="Index">
     <w:name w:val="Index"/>
     <w:basedOn w:val="Normal"/>
+    <w:rsid w:val="000656A1"/>
     <w:pPr>
       <w:suppressLineNumbers/>
     </w:pPr>
@@ -1962,6 +1995,7 @@
     <w:name w:val="List Paragraph"/>
     <w:basedOn w:val="Normal"/>
     <w:qFormat/>
+    <w:rsid w:val="000656A1"/>
     <w:pPr>
       <w:ind w:left="720"/>
     </w:pPr>
@@ -1969,6 +2003,7 @@
   <w:style w:type="paragraph" w:styleId="BalloonText">
     <w:name w:val="Balloon Text"/>
     <w:basedOn w:val="Normal"/>
+    <w:rsid w:val="000656A1"/>
     <w:pPr>
       <w:spacing w:after="0" w:line="240" w:lineRule="auto"/>
     </w:pPr>

</xml_diff>